<commit_message>
working on final notes
</commit_message>
<xml_diff>
--- a/week_10/CS365 Presentation Notes.docx
+++ b/week_10/CS365 Presentation Notes.docx
@@ -1841,7 +1841,8 @@
           <w:ilvl w:val="0"/>
           <w:numId w:val="18"/>
         </w:numPr>
-        <w:spacing w:line="360" w:lineRule="auto"/>
+        <w:spacing w:before="240" w:line="360" w:lineRule="auto"/>
+        <w:contextualSpacing w:val="0"/>
         <w:jc w:val="both"/>
         <w:rPr>
           <w:sz w:val="28"/>
@@ -1861,7 +1862,8 @@
           <w:ilvl w:val="0"/>
           <w:numId w:val="18"/>
         </w:numPr>
-        <w:spacing w:line="360" w:lineRule="auto"/>
+        <w:spacing w:before="240" w:line="360" w:lineRule="auto"/>
+        <w:contextualSpacing w:val="0"/>
         <w:jc w:val="both"/>
         <w:rPr>
           <w:sz w:val="28"/>
@@ -1881,7 +1883,8 @@
           <w:ilvl w:val="0"/>
           <w:numId w:val="18"/>
         </w:numPr>
-        <w:spacing w:line="360" w:lineRule="auto"/>
+        <w:spacing w:before="240" w:line="360" w:lineRule="auto"/>
+        <w:contextualSpacing w:val="0"/>
         <w:jc w:val="both"/>
         <w:rPr>
           <w:sz w:val="28"/>
@@ -1901,19 +1904,26 @@
           <w:ilvl w:val="1"/>
           <w:numId w:val="18"/>
         </w:numPr>
-        <w:spacing w:line="360" w:lineRule="auto"/>
-        <w:jc w:val="both"/>
-        <w:rPr>
-          <w:sz w:val="28"/>
-        </w:rPr>
-      </w:pPr>
+        <w:spacing w:before="240" w:line="360" w:lineRule="auto"/>
+        <w:contextualSpacing w:val="0"/>
+        <w:jc w:val="both"/>
+        <w:rPr>
+          <w:sz w:val="28"/>
+        </w:rPr>
+      </w:pPr>
+      <w:r>
+        <w:rPr>
+          <w:sz w:val="28"/>
+        </w:rPr>
+        <w:t xml:space="preserve">For </w:t>
+      </w:r>
       <w:bookmarkStart w:id="0" w:name="_GoBack"/>
       <w:bookmarkEnd w:id="0"/>
       <w:r>
         <w:rPr>
           <w:sz w:val="28"/>
         </w:rPr>
-        <w:t>For example, if your app would like to deliver an SMS message, you don't need to build that functionality yourself—you can instead invoke whichever SMS app is already installed to deliver a message to the recipient you specify.</w:t>
+        <w:t>example, if your app would like to deliver an SMS message, you don't need to build that functionality yourself—you can instead invoke whichever SMS app is already installed to deliver a message to the recipient you specify.</w:t>
       </w:r>
     </w:p>
     <w:sectPr>
@@ -4366,6 +4376,36 @@
     <w:uiPriority w:val="99"/>
     <w:rsid w:val="00AE3B29"/>
   </w:style>
+  <w:style w:type="paragraph" w:styleId="BalloonText">
+    <w:name w:val="Balloon Text"/>
+    <w:basedOn w:val="Normal"/>
+    <w:link w:val="BalloonTextChar"/>
+    <w:uiPriority w:val="99"/>
+    <w:semiHidden/>
+    <w:unhideWhenUsed/>
+    <w:rsid w:val="004146B7"/>
+    <w:pPr>
+      <w:spacing w:after="0" w:line="240" w:lineRule="auto"/>
+    </w:pPr>
+    <w:rPr>
+      <w:rFonts w:ascii="Segoe UI" w:hAnsi="Segoe UI" w:cs="Segoe UI"/>
+      <w:sz w:val="18"/>
+      <w:szCs w:val="18"/>
+    </w:rPr>
+  </w:style>
+  <w:style w:type="character" w:customStyle="1" w:styleId="BalloonTextChar">
+    <w:name w:val="Balloon Text Char"/>
+    <w:basedOn w:val="DefaultParagraphFont"/>
+    <w:link w:val="BalloonText"/>
+    <w:uiPriority w:val="99"/>
+    <w:semiHidden/>
+    <w:rsid w:val="004146B7"/>
+    <w:rPr>
+      <w:rFonts w:ascii="Segoe UI" w:hAnsi="Segoe UI" w:cs="Segoe UI"/>
+      <w:sz w:val="18"/>
+      <w:szCs w:val="18"/>
+    </w:rPr>
+  </w:style>
 </w:styles>
 </file>
 

</xml_diff>